<commit_message>
done the chanes in servcie file
</commit_message>
<xml_diff>
--- a/Steps to deploy project in EC2 instance using docker with Jenkin.docx
+++ b/Steps to deploy project in EC2 instance using docker with Jenkin.docx
@@ -899,7 +899,6 @@
         </w:rPr>
         <w:t>build</w:t>
       </w:r>
-      <w:proofErr w:type="gramStart"/>
       <w:r>
         <w:rPr>
           <w:rFonts w:ascii="Consolas" w:eastAsia="Times New Roman" w:hAnsi="Consolas" w:cs="Times New Roman"/>
@@ -922,20 +921,7 @@
           <w:lang w:eastAsia="en-IN" w:bidi="mr-IN"/>
           <w14:ligatures w14:val="none"/>
         </w:rPr>
-        <w:t>.</w:t>
-      </w:r>
-      <w:proofErr w:type="gramEnd"/>
-      <w:r>
-        <w:rPr>
-          <w:rFonts w:ascii="Consolas" w:eastAsia="Times New Roman" w:hAnsi="Consolas" w:cs="Times New Roman"/>
-          <w:color w:val="0F4A85"/>
-          <w:kern w:val="0"/>
-          <w:sz w:val="21"/>
-          <w:szCs w:val="21"/>
-          <w:lang w:eastAsia="en-IN" w:bidi="mr-IN"/>
-          <w14:ligatures w14:val="none"/>
-        </w:rPr>
-        <w:t>/backend/spring-boot/spring-boot/</w:t>
+        <w:t>./backend/spring-boot/spring-boot/</w:t>
       </w:r>
       <w:r>
         <w:rPr>
@@ -1299,7 +1285,6 @@
         </w:rPr>
         <w:t>build</w:t>
       </w:r>
-      <w:proofErr w:type="gramStart"/>
       <w:r>
         <w:rPr>
           <w:rFonts w:ascii="Consolas" w:eastAsia="Times New Roman" w:hAnsi="Consolas" w:cs="Times New Roman"/>
@@ -1322,20 +1307,7 @@
           <w:lang w:eastAsia="en-IN" w:bidi="mr-IN"/>
           <w14:ligatures w14:val="none"/>
         </w:rPr>
-        <w:t>.</w:t>
-      </w:r>
-      <w:proofErr w:type="gramEnd"/>
-      <w:r>
-        <w:rPr>
-          <w:rFonts w:ascii="Consolas" w:eastAsia="Times New Roman" w:hAnsi="Consolas" w:cs="Times New Roman"/>
-          <w:color w:val="0F4A85"/>
-          <w:kern w:val="0"/>
-          <w:sz w:val="21"/>
-          <w:szCs w:val="21"/>
-          <w:lang w:eastAsia="en-IN" w:bidi="mr-IN"/>
-          <w14:ligatures w14:val="none"/>
-        </w:rPr>
-        <w:t>/frontend/angular-product-app/</w:t>
+        <w:t>./frontend/angular-product-app/</w:t>
       </w:r>
     </w:p>
     <w:p>
@@ -1512,16 +1484,8 @@
         <w:rPr>
           <w:highlight w:val="yellow"/>
         </w:rPr>
-        <w:t xml:space="preserve">git </w:t>
-      </w:r>
-      <w:proofErr w:type="gramStart"/>
-      <w:r>
-        <w:rPr>
-          <w:highlight w:val="yellow"/>
-        </w:rPr>
-        <w:t>add .</w:t>
-      </w:r>
-      <w:proofErr w:type="gramEnd"/>
+        <w:t>git add .</w:t>
+      </w:r>
     </w:p>
     <w:p>
       <w:pPr>
@@ -1582,15 +1546,7 @@
         <w:pStyle w:val="ListParagraph"/>
       </w:pPr>
       <w:r>
-        <w:t xml:space="preserve">after </w:t>
-      </w:r>
-      <w:proofErr w:type="gramStart"/>
-      <w:r>
-        <w:t>push</w:t>
-      </w:r>
-      <w:proofErr w:type="gramEnd"/>
-      <w:r>
-        <w:t xml:space="preserve"> please check this code in your remote repository. </w:t>
+        <w:t xml:space="preserve">after push please check this code in your remote repository. </w:t>
       </w:r>
     </w:p>
     <w:p>
@@ -2559,18 +2515,13 @@
         <w:pStyle w:val="ListParagraph"/>
       </w:pPr>
       <w:r>
-        <w:t xml:space="preserve">Then open git bash or normal terminal (but make </w:t>
-      </w:r>
-      <w:proofErr w:type="gramStart"/>
-      <w:r>
-        <w:t>sure .</w:t>
+        <w:t>Then open git bash or normal terminal (but make sure .</w:t>
       </w:r>
       <w:proofErr w:type="spellStart"/>
       <w:r>
         <w:t>pem</w:t>
       </w:r>
       <w:proofErr w:type="spellEnd"/>
-      <w:proofErr w:type="gramEnd"/>
       <w:r>
         <w:t xml:space="preserve"> key file present int that location). </w:t>
       </w:r>
@@ -2709,15 +2660,7 @@
         <w:pStyle w:val="ListParagraph"/>
       </w:pPr>
       <w:r>
-        <w:t xml:space="preserve">Git </w:t>
-      </w:r>
-      <w:proofErr w:type="gramStart"/>
-      <w:r>
-        <w:t>install</w:t>
-      </w:r>
-      <w:proofErr w:type="gramEnd"/>
-      <w:r>
-        <w:t xml:space="preserve"> </w:t>
+        <w:t xml:space="preserve">Git install </w:t>
       </w:r>
     </w:p>
     <w:p>
@@ -2814,15 +2757,7 @@
         <w:pStyle w:val="ListParagraph"/>
       </w:pPr>
       <w:r>
-        <w:t xml:space="preserve">Java </w:t>
-      </w:r>
-      <w:proofErr w:type="gramStart"/>
-      <w:r>
-        <w:t>install</w:t>
-      </w:r>
-      <w:proofErr w:type="gramEnd"/>
-      <w:r>
-        <w:t xml:space="preserve"> </w:t>
+        <w:t xml:space="preserve">Java install </w:t>
       </w:r>
     </w:p>
     <w:p>
@@ -2938,23 +2873,7 @@
           <w:bCs/>
         </w:rPr>
         <w:lastRenderedPageBreak/>
-        <w:t xml:space="preserve">Jenkin </w:t>
-      </w:r>
-      <w:proofErr w:type="gramStart"/>
-      <w:r>
-        <w:rPr>
-          <w:b/>
-          <w:bCs/>
-        </w:rPr>
-        <w:t>install</w:t>
-      </w:r>
-      <w:proofErr w:type="gramEnd"/>
-      <w:r>
-        <w:rPr>
-          <w:b/>
-          <w:bCs/>
-        </w:rPr>
-        <w:t xml:space="preserve"> </w:t>
+        <w:t xml:space="preserve">Jenkin install </w:t>
       </w:r>
     </w:p>
     <w:p>
@@ -3320,13 +3239,91 @@
         <w:pStyle w:val="ListParagraph"/>
       </w:pPr>
       <w:r>
-        <w:t xml:space="preserve">Docker </w:t>
-      </w:r>
-      <w:proofErr w:type="gramStart"/>
-      <w:r>
-        <w:t>install</w:t>
-      </w:r>
-      <w:proofErr w:type="gramEnd"/>
+        <w:t xml:space="preserve">Docker install </w:t>
+      </w:r>
+    </w:p>
+    <w:p>
+      <w:pPr>
+        <w:pStyle w:val="ListParagraph"/>
+      </w:pPr>
+    </w:p>
+    <w:p>
+      <w:pPr>
+        <w:pStyle w:val="ListParagraph"/>
+        <w:rPr>
+          <w:highlight w:val="yellow"/>
+        </w:rPr>
+      </w:pPr>
+      <w:proofErr w:type="spellStart"/>
+      <w:r>
+        <w:rPr>
+          <w:highlight w:val="yellow"/>
+        </w:rPr>
+        <w:t>sudo</w:t>
+      </w:r>
+      <w:proofErr w:type="spellEnd"/>
+      <w:r>
+        <w:rPr>
+          <w:highlight w:val="yellow"/>
+        </w:rPr>
+        <w:t xml:space="preserve"> yum install docker</w:t>
+      </w:r>
+    </w:p>
+    <w:p>
+      <w:pPr>
+        <w:pStyle w:val="ListParagraph"/>
+        <w:rPr>
+          <w:highlight w:val="yellow"/>
+        </w:rPr>
+      </w:pPr>
+    </w:p>
+    <w:p>
+      <w:pPr>
+        <w:pStyle w:val="ListParagraph"/>
+      </w:pPr>
+      <w:proofErr w:type="spellStart"/>
+      <w:r>
+        <w:rPr>
+          <w:highlight w:val="yellow"/>
+        </w:rPr>
+        <w:t>sudo</w:t>
+      </w:r>
+      <w:proofErr w:type="spellEnd"/>
+      <w:r>
+        <w:rPr>
+          <w:highlight w:val="yellow"/>
+        </w:rPr>
+        <w:t xml:space="preserve"> service docker start</w:t>
+      </w:r>
+    </w:p>
+    <w:p>
+      <w:pPr>
+        <w:pStyle w:val="ListParagraph"/>
+      </w:pPr>
+    </w:p>
+    <w:p>
+      <w:pPr>
+        <w:pStyle w:val="ListParagraph"/>
+      </w:pPr>
+      <w:proofErr w:type="spellStart"/>
+      <w:r>
+        <w:rPr>
+          <w:highlight w:val="yellow"/>
+        </w:rPr>
+        <w:t>sudo</w:t>
+      </w:r>
+      <w:proofErr w:type="spellEnd"/>
+      <w:r>
+        <w:rPr>
+          <w:highlight w:val="yellow"/>
+        </w:rPr>
+        <w:t xml:space="preserve"> docker –version</w:t>
+      </w:r>
+    </w:p>
+    <w:p>
+      <w:pPr>
+        <w:pStyle w:val="ListParagraph"/>
+      </w:pPr>
       <w:r>
         <w:t xml:space="preserve"> </w:t>
       </w:r>
@@ -3335,102 +3332,8 @@
       <w:pPr>
         <w:pStyle w:val="ListParagraph"/>
       </w:pPr>
-    </w:p>
-    <w:p>
-      <w:pPr>
-        <w:pStyle w:val="ListParagraph"/>
-        <w:rPr>
-          <w:highlight w:val="yellow"/>
-        </w:rPr>
-      </w:pPr>
-      <w:proofErr w:type="spellStart"/>
-      <w:r>
-        <w:rPr>
-          <w:highlight w:val="yellow"/>
-        </w:rPr>
-        <w:t>sudo</w:t>
-      </w:r>
-      <w:proofErr w:type="spellEnd"/>
-      <w:r>
-        <w:rPr>
-          <w:highlight w:val="yellow"/>
-        </w:rPr>
-        <w:t xml:space="preserve"> yum install docker</w:t>
-      </w:r>
-    </w:p>
-    <w:p>
-      <w:pPr>
-        <w:pStyle w:val="ListParagraph"/>
-        <w:rPr>
-          <w:highlight w:val="yellow"/>
-        </w:rPr>
-      </w:pPr>
-    </w:p>
-    <w:p>
-      <w:pPr>
-        <w:pStyle w:val="ListParagraph"/>
-      </w:pPr>
-      <w:proofErr w:type="spellStart"/>
-      <w:r>
-        <w:rPr>
-          <w:highlight w:val="yellow"/>
-        </w:rPr>
-        <w:t>sudo</w:t>
-      </w:r>
-      <w:proofErr w:type="spellEnd"/>
-      <w:r>
-        <w:rPr>
-          <w:highlight w:val="yellow"/>
-        </w:rPr>
-        <w:t xml:space="preserve"> service docker start</w:t>
-      </w:r>
-    </w:p>
-    <w:p>
-      <w:pPr>
-        <w:pStyle w:val="ListParagraph"/>
-      </w:pPr>
-    </w:p>
-    <w:p>
-      <w:pPr>
-        <w:pStyle w:val="ListParagraph"/>
-      </w:pPr>
-      <w:proofErr w:type="spellStart"/>
-      <w:r>
-        <w:rPr>
-          <w:highlight w:val="yellow"/>
-        </w:rPr>
-        <w:t>sudo</w:t>
-      </w:r>
-      <w:proofErr w:type="spellEnd"/>
-      <w:r>
-        <w:rPr>
-          <w:highlight w:val="yellow"/>
-        </w:rPr>
-        <w:t xml:space="preserve"> docker –version</w:t>
-      </w:r>
-    </w:p>
-    <w:p>
-      <w:pPr>
-        <w:pStyle w:val="ListParagraph"/>
-      </w:pPr>
-      <w:r>
-        <w:t xml:space="preserve"> </w:t>
-      </w:r>
-    </w:p>
-    <w:p>
-      <w:pPr>
-        <w:pStyle w:val="ListParagraph"/>
-      </w:pPr>
-      <w:r>
-        <w:t xml:space="preserve">Docker </w:t>
-      </w:r>
-      <w:proofErr w:type="gramStart"/>
-      <w:r>
-        <w:t>compose</w:t>
-      </w:r>
-      <w:proofErr w:type="gramEnd"/>
-      <w:r>
-        <w:t xml:space="preserve"> </w:t>
+      <w:r>
+        <w:t xml:space="preserve">Docker compose </w:t>
       </w:r>
     </w:p>
     <w:p>
@@ -3707,16 +3610,8 @@
           <w:highlight w:val="yellow"/>
         </w:rPr>
         <w:tab/>
-        <w:t xml:space="preserve">(ec2-user is user name of </w:t>
-      </w:r>
-      <w:proofErr w:type="gramStart"/>
-      <w:r>
-        <w:rPr>
-          <w:highlight w:val="yellow"/>
-        </w:rPr>
-        <w:t>instance )</w:t>
-      </w:r>
-      <w:proofErr w:type="gramEnd"/>
+        <w:t>(ec2-user is user name of instance )</w:t>
+      </w:r>
     </w:p>
     <w:p>
       <w:pPr>
@@ -3883,15 +3778,7 @@
         <w:pStyle w:val="ListParagraph"/>
       </w:pPr>
       <w:r>
-        <w:t xml:space="preserve">After </w:t>
-      </w:r>
-      <w:proofErr w:type="gramStart"/>
-      <w:r>
-        <w:t>reboot</w:t>
-      </w:r>
-      <w:proofErr w:type="gramEnd"/>
-      <w:r>
-        <w:t xml:space="preserve"> please connect to ec2 instance using </w:t>
+        <w:t xml:space="preserve">After reboot please connect to ec2 instance using </w:t>
       </w:r>
       <w:proofErr w:type="spellStart"/>
       <w:r>
@@ -4531,15 +4418,7 @@
         <w:pStyle w:val="ListParagraph"/>
       </w:pPr>
       <w:r>
-        <w:t xml:space="preserve">In angular project inside service </w:t>
-      </w:r>
-      <w:proofErr w:type="gramStart"/>
-      <w:r>
-        <w:t>class</w:t>
-      </w:r>
-      <w:proofErr w:type="gramEnd"/>
-      <w:r>
-        <w:t xml:space="preserve"> we need to write the </w:t>
+        <w:t xml:space="preserve">In angular project inside service class we need to write the </w:t>
       </w:r>
       <w:proofErr w:type="spellStart"/>
       <w:r>
@@ -4624,15 +4503,7 @@
         <w:pStyle w:val="ListParagraph"/>
       </w:pPr>
       <w:r>
-        <w:t xml:space="preserve">Once we do any changes in frontend or </w:t>
-      </w:r>
-      <w:proofErr w:type="gramStart"/>
-      <w:r>
-        <w:t>backend</w:t>
-      </w:r>
-      <w:proofErr w:type="gramEnd"/>
-      <w:r>
-        <w:t xml:space="preserve"> we need re-build in local machine. </w:t>
+        <w:t xml:space="preserve">Once we do any changes in frontend or backend we need re-build in local machine. </w:t>
       </w:r>
     </w:p>
     <w:p>
@@ -4703,15 +4574,7 @@
         <w:pStyle w:val="ListParagraph"/>
       </w:pPr>
       <w:r>
-        <w:t xml:space="preserve">This </w:t>
-      </w:r>
-      <w:proofErr w:type="gramStart"/>
-      <w:r>
-        <w:t>come</w:t>
-      </w:r>
-      <w:proofErr w:type="gramEnd"/>
-      <w:r>
-        <w:t xml:space="preserve"> to main folder to push the code in git hub account. </w:t>
+        <w:t xml:space="preserve">This come to main folder to push the code in git hub account. </w:t>
       </w:r>
     </w:p>
     <w:p>
@@ -4774,6 +4637,59 @@
       <w:pPr>
         <w:pStyle w:val="ListParagraph"/>
       </w:pPr>
+      <w:r>
+        <w:rPr>
+          <w:noProof/>
+        </w:rPr>
+        <w:drawing>
+          <wp:inline distT="0" distB="0" distL="0" distR="0" wp14:anchorId="1A437745" wp14:editId="3C16DA4E">
+            <wp:extent cx="5731510" cy="2856865"/>
+            <wp:effectExtent l="0" t="0" r="2540" b="635"/>
+            <wp:docPr id="2074249638" name="Picture 1"/>
+            <wp:cNvGraphicFramePr>
+              <a:graphicFrameLocks xmlns:a="http://schemas.openxmlformats.org/drawingml/2006/main" noChangeAspect="1"/>
+            </wp:cNvGraphicFramePr>
+            <a:graphic xmlns:a="http://schemas.openxmlformats.org/drawingml/2006/main">
+              <a:graphicData uri="http://schemas.openxmlformats.org/drawingml/2006/picture">
+                <pic:pic xmlns:pic="http://schemas.openxmlformats.org/drawingml/2006/picture">
+                  <pic:nvPicPr>
+                    <pic:cNvPr id="2074249638" name=""/>
+                    <pic:cNvPicPr/>
+                  </pic:nvPicPr>
+                  <pic:blipFill>
+                    <a:blip r:embed="rId44"/>
+                    <a:stretch>
+                      <a:fillRect/>
+                    </a:stretch>
+                  </pic:blipFill>
+                  <pic:spPr>
+                    <a:xfrm>
+                      <a:off x="0" y="0"/>
+                      <a:ext cx="5731510" cy="2856865"/>
+                    </a:xfrm>
+                    <a:prstGeom prst="rect">
+                      <a:avLst/>
+                    </a:prstGeom>
+                  </pic:spPr>
+                </pic:pic>
+              </a:graphicData>
+            </a:graphic>
+          </wp:inline>
+        </w:drawing>
+      </w:r>
+    </w:p>
+    <w:p>
+      <w:pPr>
+        <w:pStyle w:val="ListParagraph"/>
+      </w:pPr>
+    </w:p>
+    <w:p>
+      <w:pPr>
+        <w:pStyle w:val="ListParagraph"/>
+      </w:pPr>
+      <w:r>
+        <w:t xml:space="preserve">Now in Jenkin dashboard we will create job. </w:t>
+      </w:r>
     </w:p>
     <w:sectPr>
       <w:pgSz w:w="11906" w:h="16838"/>

</xml_diff>